<commit_message>
Commit for Errata 3.4.4 Release
Commit for Errata 3.4.4 Release
</commit_message>
<xml_diff>
--- a/99_Resources/background/Highlighted Additions and Changes 3.4.4.docx
+++ b/99_Resources/background/Highlighted Additions and Changes 3.4.4.docx
@@ -165,8 +165,6 @@
         </w:rPr>
         <w:t>inancialQuestionnaireSubmission</w:t>
       </w:r>
-      <w:bookmarkStart w:id="2" w:name="_GoBack"/>
-      <w:bookmarkEnd w:id="2"/>
       <w:r>
         <w:rPr>
           <w:rFonts w:ascii="Times New Roman" w:eastAsia="Times New Roman" w:hAnsi="Times New Roman" w:cs="Times New Roman"/>
@@ -3571,8 +3569,339 @@
           <w:rFonts w:ascii="Times New Roman" w:eastAsia="Times New Roman" w:hAnsi="Times New Roman" w:cs="Times New Roman"/>
           <w:lang w:eastAsia="en-AU"/>
         </w:rPr>
-        <w:t>619 School-endorsed religious event</w:t>
-      </w:r>
+        <w:t xml:space="preserve">619 School-endorsed religious </w:t>
+      </w:r>
+      <w:proofErr w:type="gramStart"/>
+      <w:r>
+        <w:rPr>
+          <w:rFonts w:ascii="Times New Roman" w:eastAsia="Times New Roman" w:hAnsi="Times New Roman" w:cs="Times New Roman"/>
+          <w:lang w:eastAsia="en-AU"/>
+        </w:rPr>
+        <w:t>event</w:t>
+      </w:r>
+      <w:proofErr w:type="gramEnd"/>
+    </w:p>
+    <w:p>
+      <w:pPr>
+        <w:pStyle w:val="Heading2"/>
+      </w:pPr>
+      <w:r>
+        <w:t>Errata Release Changes:</w:t>
+      </w:r>
+    </w:p>
+    <w:p>
+      <w:pPr>
+        <w:pStyle w:val="ListParagraph"/>
+        <w:numPr>
+          <w:ilvl w:val="0"/>
+          <w:numId w:val="12"/>
+        </w:numPr>
+        <w:spacing w:before="288" w:after="180" w:line="240" w:lineRule="auto"/>
+        <w:outlineLvl w:val="2"/>
+        <w:rPr>
+          <w:rFonts w:ascii="Times New Roman" w:eastAsia="Times New Roman" w:hAnsi="Times New Roman" w:cs="Times New Roman"/>
+          <w:lang w:eastAsia="en-AU"/>
+        </w:rPr>
+      </w:pPr>
+      <w:r>
+        <w:rPr>
+          <w:rFonts w:ascii="Times New Roman" w:eastAsia="Times New Roman" w:hAnsi="Times New Roman" w:cs="Times New Roman"/>
+          <w:lang w:eastAsia="en-AU"/>
+        </w:rPr>
+        <w:t>NAP Test Item Changes</w:t>
+      </w:r>
+    </w:p>
+    <w:p>
+      <w:pPr>
+        <w:pStyle w:val="ListParagraph"/>
+        <w:numPr>
+          <w:ilvl w:val="1"/>
+          <w:numId w:val="11"/>
+        </w:numPr>
+        <w:spacing w:before="288" w:after="180" w:line="240" w:lineRule="auto"/>
+        <w:outlineLvl w:val="2"/>
+        <w:rPr>
+          <w:rFonts w:ascii="Times New Roman" w:eastAsia="Times New Roman" w:hAnsi="Times New Roman" w:cs="Times New Roman"/>
+          <w:lang w:eastAsia="en-AU"/>
+        </w:rPr>
+      </w:pPr>
+      <w:r>
+        <w:rPr>
+          <w:rFonts w:ascii="Times New Roman" w:eastAsia="Times New Roman" w:hAnsi="Times New Roman" w:cs="Times New Roman"/>
+          <w:lang w:eastAsia="en-AU"/>
+        </w:rPr>
+        <w:t>HT (Hot Text) changed to TS</w:t>
+      </w:r>
+    </w:p>
+    <w:p>
+      <w:pPr>
+        <w:pStyle w:val="ListParagraph"/>
+        <w:numPr>
+          <w:ilvl w:val="1"/>
+          <w:numId w:val="11"/>
+        </w:numPr>
+        <w:spacing w:before="288" w:after="180" w:line="240" w:lineRule="auto"/>
+        <w:outlineLvl w:val="2"/>
+        <w:rPr>
+          <w:rFonts w:ascii="Times New Roman" w:eastAsia="Times New Roman" w:hAnsi="Times New Roman" w:cs="Times New Roman"/>
+          <w:lang w:eastAsia="en-AU"/>
+        </w:rPr>
+      </w:pPr>
+      <w:r>
+        <w:rPr>
+          <w:rFonts w:ascii="Times New Roman" w:eastAsia="Times New Roman" w:hAnsi="Times New Roman" w:cs="Times New Roman"/>
+          <w:lang w:eastAsia="en-AU"/>
+        </w:rPr>
+        <w:t>CO (Composite) changed to COMP</w:t>
+      </w:r>
+    </w:p>
+    <w:p>
+      <w:pPr>
+        <w:pStyle w:val="ListParagraph"/>
+        <w:numPr>
+          <w:ilvl w:val="1"/>
+          <w:numId w:val="11"/>
+        </w:numPr>
+        <w:spacing w:before="288" w:after="180" w:line="240" w:lineRule="auto"/>
+        <w:outlineLvl w:val="2"/>
+        <w:rPr>
+          <w:rFonts w:ascii="Times New Roman" w:eastAsia="Times New Roman" w:hAnsi="Times New Roman" w:cs="Times New Roman"/>
+          <w:lang w:eastAsia="en-AU"/>
+        </w:rPr>
+      </w:pPr>
+      <w:r>
+        <w:rPr>
+          <w:rFonts w:ascii="Times New Roman" w:eastAsia="Times New Roman" w:hAnsi="Times New Roman" w:cs="Times New Roman"/>
+          <w:lang w:eastAsia="en-AU"/>
+        </w:rPr>
+        <w:t>IO Order interaction changed to Interactive Order</w:t>
+      </w:r>
+    </w:p>
+    <w:p>
+      <w:pPr>
+        <w:pStyle w:val="ListParagraph"/>
+        <w:numPr>
+          <w:ilvl w:val="0"/>
+          <w:numId w:val="12"/>
+        </w:numPr>
+        <w:spacing w:before="288" w:after="180" w:line="240" w:lineRule="auto"/>
+        <w:outlineLvl w:val="2"/>
+        <w:rPr>
+          <w:rFonts w:ascii="Times New Roman" w:eastAsia="Times New Roman" w:hAnsi="Times New Roman" w:cs="Times New Roman"/>
+          <w:lang w:eastAsia="en-AU"/>
+        </w:rPr>
+      </w:pPr>
+      <w:r>
+        <w:rPr>
+          <w:rFonts w:ascii="Times New Roman" w:eastAsia="Times New Roman" w:hAnsi="Times New Roman" w:cs="Times New Roman"/>
+          <w:lang w:eastAsia="en-AU"/>
+        </w:rPr>
+        <w:t>AG Submission Status codes now enumerated</w:t>
+      </w:r>
+      <w:r>
+        <w:rPr>
+          <w:rFonts w:ascii="Times New Roman" w:eastAsia="Times New Roman" w:hAnsi="Times New Roman" w:cs="Times New Roman"/>
+          <w:lang w:eastAsia="en-AU"/>
+        </w:rPr>
+        <w:t>;</w:t>
+      </w:r>
+    </w:p>
+    <w:p>
+      <w:pPr>
+        <w:pStyle w:val="ListParagraph"/>
+        <w:numPr>
+          <w:ilvl w:val="1"/>
+          <w:numId w:val="11"/>
+        </w:numPr>
+        <w:spacing w:before="288" w:after="180" w:line="240" w:lineRule="auto"/>
+        <w:outlineLvl w:val="2"/>
+        <w:rPr>
+          <w:rFonts w:ascii="Times New Roman" w:eastAsia="Times New Roman" w:hAnsi="Times New Roman" w:cs="Times New Roman"/>
+          <w:lang w:eastAsia="en-AU"/>
+        </w:rPr>
+      </w:pPr>
+      <w:proofErr w:type="spellStart"/>
+      <w:r>
+        <w:rPr>
+          <w:rFonts w:ascii="Times New Roman" w:eastAsia="Times New Roman" w:hAnsi="Times New Roman" w:cs="Times New Roman"/>
+          <w:lang w:eastAsia="en-AU"/>
+        </w:rPr>
+        <w:t>AUCodeSets</w:t>
+      </w:r>
+      <w:r>
+        <w:rPr>
+          <w:rFonts w:ascii="Times New Roman" w:eastAsia="Times New Roman" w:hAnsi="Times New Roman" w:cs="Times New Roman"/>
+          <w:lang w:eastAsia="en-AU"/>
+        </w:rPr>
+        <w:t>AGSubmissionStatus</w:t>
+      </w:r>
+      <w:r>
+        <w:rPr>
+          <w:rFonts w:ascii="Times New Roman" w:eastAsia="Times New Roman" w:hAnsi="Times New Roman" w:cs="Times New Roman"/>
+          <w:lang w:eastAsia="en-AU"/>
+        </w:rPr>
+        <w:t>TypeAdded</w:t>
+      </w:r>
+      <w:proofErr w:type="spellEnd"/>
+    </w:p>
+    <w:p>
+      <w:pPr>
+        <w:pStyle w:val="ListParagraph"/>
+        <w:numPr>
+          <w:ilvl w:val="0"/>
+          <w:numId w:val="12"/>
+        </w:numPr>
+        <w:spacing w:before="288" w:after="180" w:line="240" w:lineRule="auto"/>
+        <w:outlineLvl w:val="2"/>
+        <w:rPr>
+          <w:rFonts w:ascii="Times New Roman" w:eastAsia="Times New Roman" w:hAnsi="Times New Roman" w:cs="Times New Roman"/>
+          <w:lang w:eastAsia="en-AU"/>
+        </w:rPr>
+      </w:pPr>
+      <w:proofErr w:type="spellStart"/>
+      <w:r>
+        <w:rPr>
+          <w:rFonts w:ascii="Times New Roman" w:eastAsia="Times New Roman" w:hAnsi="Times New Roman" w:cs="Times New Roman"/>
+          <w:lang w:eastAsia="en-AU"/>
+        </w:rPr>
+        <w:t>FQReporting</w:t>
+      </w:r>
+      <w:proofErr w:type="spellEnd"/>
+    </w:p>
+    <w:p>
+      <w:pPr>
+        <w:pStyle w:val="ListParagraph"/>
+        <w:numPr>
+          <w:ilvl w:val="1"/>
+          <w:numId w:val="11"/>
+        </w:numPr>
+        <w:spacing w:before="288" w:after="180" w:line="240" w:lineRule="auto"/>
+        <w:outlineLvl w:val="2"/>
+        <w:rPr>
+          <w:rFonts w:ascii="Times New Roman" w:eastAsia="Times New Roman" w:hAnsi="Times New Roman" w:cs="Times New Roman"/>
+          <w:lang w:eastAsia="en-AU"/>
+        </w:rPr>
+      </w:pPr>
+      <w:r>
+        <w:rPr>
+          <w:rFonts w:ascii="Times New Roman" w:eastAsia="Times New Roman" w:hAnsi="Times New Roman" w:cs="Times New Roman"/>
+          <w:lang w:eastAsia="en-AU"/>
+        </w:rPr>
+        <w:t xml:space="preserve">Contact Email, </w:t>
+      </w:r>
+      <w:proofErr w:type="spellStart"/>
+      <w:r>
+        <w:rPr>
+          <w:rFonts w:ascii="Times New Roman" w:eastAsia="Times New Roman" w:hAnsi="Times New Roman" w:cs="Times New Roman"/>
+          <w:lang w:eastAsia="en-AU"/>
+        </w:rPr>
+        <w:t>PhoneNumber</w:t>
+      </w:r>
+      <w:proofErr w:type="spellEnd"/>
+      <w:r>
+        <w:rPr>
+          <w:rFonts w:ascii="Times New Roman" w:eastAsia="Times New Roman" w:hAnsi="Times New Roman" w:cs="Times New Roman"/>
+          <w:lang w:eastAsia="en-AU"/>
+        </w:rPr>
+        <w:t xml:space="preserve"> now Mandatory.</w:t>
+      </w:r>
+    </w:p>
+    <w:p>
+      <w:pPr>
+        <w:pStyle w:val="ListParagraph"/>
+        <w:numPr>
+          <w:ilvl w:val="1"/>
+          <w:numId w:val="11"/>
+        </w:numPr>
+        <w:spacing w:before="288" w:after="180" w:line="240" w:lineRule="auto"/>
+        <w:outlineLvl w:val="2"/>
+        <w:rPr>
+          <w:rFonts w:ascii="Times New Roman" w:eastAsia="Times New Roman" w:hAnsi="Times New Roman" w:cs="Times New Roman"/>
+          <w:lang w:eastAsia="en-AU"/>
+        </w:rPr>
+      </w:pPr>
+      <w:r>
+        <w:rPr>
+          <w:rFonts w:ascii="Times New Roman" w:eastAsia="Times New Roman" w:hAnsi="Times New Roman" w:cs="Times New Roman"/>
+          <w:lang w:eastAsia="en-AU"/>
+        </w:rPr>
+        <w:t>Name – Given Name and Family Name to be provided.</w:t>
+      </w:r>
+    </w:p>
+    <w:p>
+      <w:pPr>
+        <w:pStyle w:val="ListParagraph"/>
+        <w:numPr>
+          <w:ilvl w:val="0"/>
+          <w:numId w:val="12"/>
+        </w:numPr>
+        <w:spacing w:before="288" w:after="180" w:line="240" w:lineRule="auto"/>
+        <w:outlineLvl w:val="2"/>
+        <w:rPr>
+          <w:rFonts w:ascii="Times New Roman" w:eastAsia="Times New Roman" w:hAnsi="Times New Roman" w:cs="Times New Roman"/>
+          <w:lang w:eastAsia="en-AU"/>
+        </w:rPr>
+      </w:pPr>
+      <w:proofErr w:type="spellStart"/>
+      <w:r>
+        <w:rPr>
+          <w:rFonts w:ascii="Times New Roman" w:eastAsia="Times New Roman" w:hAnsi="Times New Roman" w:cs="Times New Roman"/>
+          <w:lang w:eastAsia="en-AU"/>
+        </w:rPr>
+        <w:t>FQItemType</w:t>
+      </w:r>
+      <w:proofErr w:type="spellEnd"/>
+      <w:r>
+        <w:rPr>
+          <w:rFonts w:ascii="Times New Roman" w:eastAsia="Times New Roman" w:hAnsi="Times New Roman" w:cs="Times New Roman"/>
+          <w:lang w:eastAsia="en-AU"/>
+        </w:rPr>
+        <w:t xml:space="preserve"> </w:t>
+      </w:r>
+      <w:r>
+        <w:rPr>
+          <w:rFonts w:ascii="Times New Roman" w:eastAsia="Times New Roman" w:hAnsi="Times New Roman" w:cs="Times New Roman"/>
+          <w:lang w:eastAsia="en-AU"/>
+        </w:rPr>
+        <w:t xml:space="preserve">- </w:t>
+      </w:r>
+      <w:r>
+        <w:rPr>
+          <w:rFonts w:ascii="Times New Roman" w:eastAsia="Times New Roman" w:hAnsi="Times New Roman" w:cs="Times New Roman"/>
+          <w:lang w:eastAsia="en-AU"/>
+        </w:rPr>
+        <w:t>‘</w:t>
+      </w:r>
+      <w:proofErr w:type="spellStart"/>
+      <w:r>
+        <w:rPr>
+          <w:rFonts w:ascii="Times New Roman" w:eastAsia="Times New Roman" w:hAnsi="Times New Roman" w:cs="Times New Roman"/>
+          <w:lang w:eastAsia="en-AU"/>
+        </w:rPr>
+        <w:t>FQComments</w:t>
+      </w:r>
+      <w:proofErr w:type="spellEnd"/>
+      <w:r>
+        <w:rPr>
+          <w:rFonts w:ascii="Times New Roman" w:eastAsia="Times New Roman" w:hAnsi="Times New Roman" w:cs="Times New Roman"/>
+          <w:lang w:eastAsia="en-AU"/>
+        </w:rPr>
+        <w:t>’</w:t>
+      </w:r>
+      <w:r>
+        <w:rPr>
+          <w:rFonts w:ascii="Times New Roman" w:eastAsia="Times New Roman" w:hAnsi="Times New Roman" w:cs="Times New Roman"/>
+          <w:lang w:eastAsia="en-AU"/>
+        </w:rPr>
+        <w:t xml:space="preserve"> now Optional</w:t>
+      </w:r>
+      <w:bookmarkStart w:id="2" w:name="_GoBack"/>
+      <w:bookmarkEnd w:id="2"/>
+    </w:p>
+    <w:p>
+      <w:pPr>
+        <w:pStyle w:val="Heading2"/>
+      </w:pPr>
     </w:p>
     <w:bookmarkEnd w:id="1"/>
     <w:p>
@@ -4033,6 +4362,98 @@
     </w:lvl>
   </w:abstractNum>
   <w:abstractNum w:abstractNumId="4" w15:restartNumberingAfterBreak="0">
+    <w:nsid w:val="12964116"/>
+    <w:multiLevelType w:val="hybridMultilevel"/>
+    <w:tmpl w:val="843443DC"/>
+    <w:lvl w:ilvl="0" w:tplc="0C09000F">
+      <w:start w:val="1"/>
+      <w:numFmt w:val="decimal"/>
+      <w:lvlText w:val="%1."/>
+      <w:lvlJc w:val="left"/>
+      <w:pPr>
+        <w:ind w:left="720" w:hanging="360"/>
+      </w:pPr>
+    </w:lvl>
+    <w:lvl w:ilvl="1" w:tplc="0C090001">
+      <w:start w:val="1"/>
+      <w:numFmt w:val="bullet"/>
+      <w:lvlText w:val=""/>
+      <w:lvlJc w:val="left"/>
+      <w:pPr>
+        <w:ind w:left="1440" w:hanging="360"/>
+      </w:pPr>
+      <w:rPr>
+        <w:rFonts w:ascii="Symbol" w:hAnsi="Symbol" w:hint="default"/>
+      </w:rPr>
+    </w:lvl>
+    <w:lvl w:ilvl="2" w:tplc="0C09000F">
+      <w:start w:val="1"/>
+      <w:numFmt w:val="decimal"/>
+      <w:lvlText w:val="%3."/>
+      <w:lvlJc w:val="left"/>
+      <w:pPr>
+        <w:ind w:left="2160" w:hanging="180"/>
+      </w:pPr>
+      <w:rPr>
+        <w:rFonts w:hint="default"/>
+      </w:rPr>
+    </w:lvl>
+    <w:lvl w:ilvl="3" w:tplc="0C09000F" w:tentative="1">
+      <w:start w:val="1"/>
+      <w:numFmt w:val="decimal"/>
+      <w:lvlText w:val="%4."/>
+      <w:lvlJc w:val="left"/>
+      <w:pPr>
+        <w:ind w:left="2880" w:hanging="360"/>
+      </w:pPr>
+    </w:lvl>
+    <w:lvl w:ilvl="4" w:tplc="0C090019" w:tentative="1">
+      <w:start w:val="1"/>
+      <w:numFmt w:val="lowerLetter"/>
+      <w:lvlText w:val="%5."/>
+      <w:lvlJc w:val="left"/>
+      <w:pPr>
+        <w:ind w:left="3600" w:hanging="360"/>
+      </w:pPr>
+    </w:lvl>
+    <w:lvl w:ilvl="5" w:tplc="0C09001B" w:tentative="1">
+      <w:start w:val="1"/>
+      <w:numFmt w:val="lowerRoman"/>
+      <w:lvlText w:val="%6."/>
+      <w:lvlJc w:val="right"/>
+      <w:pPr>
+        <w:ind w:left="4320" w:hanging="180"/>
+      </w:pPr>
+    </w:lvl>
+    <w:lvl w:ilvl="6" w:tplc="0C09000F" w:tentative="1">
+      <w:start w:val="1"/>
+      <w:numFmt w:val="decimal"/>
+      <w:lvlText w:val="%7."/>
+      <w:lvlJc w:val="left"/>
+      <w:pPr>
+        <w:ind w:left="5040" w:hanging="360"/>
+      </w:pPr>
+    </w:lvl>
+    <w:lvl w:ilvl="7" w:tplc="0C090019" w:tentative="1">
+      <w:start w:val="1"/>
+      <w:numFmt w:val="lowerLetter"/>
+      <w:lvlText w:val="%8."/>
+      <w:lvlJc w:val="left"/>
+      <w:pPr>
+        <w:ind w:left="5760" w:hanging="360"/>
+      </w:pPr>
+    </w:lvl>
+    <w:lvl w:ilvl="8" w:tplc="0C09001B" w:tentative="1">
+      <w:start w:val="1"/>
+      <w:numFmt w:val="lowerRoman"/>
+      <w:lvlText w:val="%9."/>
+      <w:lvlJc w:val="right"/>
+      <w:pPr>
+        <w:ind w:left="6480" w:hanging="180"/>
+      </w:pPr>
+    </w:lvl>
+  </w:abstractNum>
+  <w:abstractNum w:abstractNumId="5" w15:restartNumberingAfterBreak="0">
     <w:nsid w:val="1E154769"/>
     <w:multiLevelType w:val="hybridMultilevel"/>
     <w:tmpl w:val="87AC531C"/>
@@ -4145,7 +4566,7 @@
       </w:rPr>
     </w:lvl>
   </w:abstractNum>
-  <w:abstractNum w:abstractNumId="5" w15:restartNumberingAfterBreak="0">
+  <w:abstractNum w:abstractNumId="6" w15:restartNumberingAfterBreak="0">
     <w:nsid w:val="27C851C1"/>
     <w:multiLevelType w:val="hybridMultilevel"/>
     <w:tmpl w:val="19D2F6C0"/>
@@ -4231,7 +4652,7 @@
       </w:pPr>
     </w:lvl>
   </w:abstractNum>
-  <w:abstractNum w:abstractNumId="6" w15:restartNumberingAfterBreak="0">
+  <w:abstractNum w:abstractNumId="7" w15:restartNumberingAfterBreak="0">
     <w:nsid w:val="308645B9"/>
     <w:multiLevelType w:val="hybridMultilevel"/>
     <w:tmpl w:val="11006C72"/>
@@ -4317,7 +4738,7 @@
       </w:pPr>
     </w:lvl>
   </w:abstractNum>
-  <w:abstractNum w:abstractNumId="7" w15:restartNumberingAfterBreak="0">
+  <w:abstractNum w:abstractNumId="8" w15:restartNumberingAfterBreak="0">
     <w:nsid w:val="31747A17"/>
     <w:multiLevelType w:val="hybridMultilevel"/>
     <w:tmpl w:val="65005210"/>
@@ -4406,7 +4827,7 @@
       </w:pPr>
     </w:lvl>
   </w:abstractNum>
-  <w:abstractNum w:abstractNumId="8" w15:restartNumberingAfterBreak="0">
+  <w:abstractNum w:abstractNumId="9" w15:restartNumberingAfterBreak="0">
     <w:nsid w:val="33A572C2"/>
     <w:multiLevelType w:val="hybridMultilevel"/>
     <w:tmpl w:val="E96ECDDC"/>
@@ -4501,7 +4922,7 @@
       </w:pPr>
     </w:lvl>
   </w:abstractNum>
-  <w:abstractNum w:abstractNumId="9" w15:restartNumberingAfterBreak="0">
+  <w:abstractNum w:abstractNumId="10" w15:restartNumberingAfterBreak="0">
     <w:nsid w:val="3B0A20E3"/>
     <w:multiLevelType w:val="hybridMultilevel"/>
     <w:tmpl w:val="19D2F6C0"/>
@@ -4587,7 +5008,7 @@
       </w:pPr>
     </w:lvl>
   </w:abstractNum>
-  <w:abstractNum w:abstractNumId="10" w15:restartNumberingAfterBreak="0">
+  <w:abstractNum w:abstractNumId="11" w15:restartNumberingAfterBreak="0">
     <w:nsid w:val="641F4A8C"/>
     <w:multiLevelType w:val="multilevel"/>
     <w:tmpl w:val="2028E28E"/>
@@ -4736,7 +5157,7 @@
       </w:rPr>
     </w:lvl>
   </w:abstractNum>
-  <w:abstractNum w:abstractNumId="11" w15:restartNumberingAfterBreak="0">
+  <w:abstractNum w:abstractNumId="12" w15:restartNumberingAfterBreak="0">
     <w:nsid w:val="68F014FD"/>
     <w:multiLevelType w:val="hybridMultilevel"/>
     <w:tmpl w:val="E9087BFE"/>
@@ -4850,39 +5271,42 @@
     </w:lvl>
   </w:abstractNum>
   <w:num w:numId="1">
-    <w:abstractNumId w:val="10"/>
+    <w:abstractNumId w:val="11"/>
   </w:num>
   <w:num w:numId="2">
     <w:abstractNumId w:val="2"/>
   </w:num>
   <w:num w:numId="3">
-    <w:abstractNumId w:val="6"/>
+    <w:abstractNumId w:val="7"/>
   </w:num>
   <w:num w:numId="4">
     <w:abstractNumId w:val="3"/>
   </w:num>
   <w:num w:numId="5">
-    <w:abstractNumId w:val="7"/>
+    <w:abstractNumId w:val="8"/>
   </w:num>
   <w:num w:numId="6">
-    <w:abstractNumId w:val="9"/>
+    <w:abstractNumId w:val="10"/>
   </w:num>
   <w:num w:numId="7">
-    <w:abstractNumId w:val="5"/>
+    <w:abstractNumId w:val="6"/>
   </w:num>
   <w:num w:numId="8">
     <w:abstractNumId w:val="0"/>
   </w:num>
   <w:num w:numId="9">
-    <w:abstractNumId w:val="11"/>
+    <w:abstractNumId w:val="12"/>
   </w:num>
   <w:num w:numId="10">
     <w:abstractNumId w:val="1"/>
   </w:num>
   <w:num w:numId="11">
-    <w:abstractNumId w:val="8"/>
+    <w:abstractNumId w:val="9"/>
   </w:num>
   <w:num w:numId="12">
+    <w:abstractNumId w:val="5"/>
+  </w:num>
+  <w:num w:numId="13">
     <w:abstractNumId w:val="4"/>
   </w:num>
 </w:numbering>
@@ -4905,7 +5329,7 @@
       </w:pPr>
     </w:pPrDefault>
   </w:docDefaults>
-  <w:latentStyles w:defLockedState="0" w:defUIPriority="99" w:defSemiHidden="0" w:defUnhideWhenUsed="0" w:defQFormat="0" w:count="375">
+  <w:latentStyles w:defLockedState="0" w:defUIPriority="99" w:defSemiHidden="0" w:defUnhideWhenUsed="0" w:defQFormat="0" w:count="376">
     <w:lsdException w:name="Normal" w:uiPriority="0" w:qFormat="1"/>
     <w:lsdException w:name="heading 1" w:uiPriority="9" w:qFormat="1"/>
     <w:lsdException w:name="heading 2" w:semiHidden="1" w:uiPriority="9" w:unhideWhenUsed="1" w:qFormat="1"/>
@@ -5011,7 +5435,6 @@
     <w:lsdException w:name="HTML Sample" w:semiHidden="1" w:unhideWhenUsed="1"/>
     <w:lsdException w:name="HTML Typewriter" w:semiHidden="1" w:unhideWhenUsed="1"/>
     <w:lsdException w:name="HTML Variable" w:semiHidden="1" w:unhideWhenUsed="1"/>
-    <w:lsdException w:name="Normal Table" w:semiHidden="1" w:unhideWhenUsed="1"/>
     <w:lsdException w:name="annotation subject" w:semiHidden="1" w:unhideWhenUsed="1"/>
     <w:lsdException w:name="No List" w:semiHidden="1" w:unhideWhenUsed="1"/>
     <w:lsdException w:name="Outline List 1" w:semiHidden="1" w:unhideWhenUsed="1"/>
@@ -5058,10 +5481,8 @@
     <w:lsdException w:name="Table Subtle 2" w:semiHidden="1" w:unhideWhenUsed="1"/>
     <w:lsdException w:name="Table Web 1" w:semiHidden="1" w:unhideWhenUsed="1"/>
     <w:lsdException w:name="Table Web 2" w:semiHidden="1" w:unhideWhenUsed="1"/>
-    <w:lsdException w:name="Table Web 3" w:semiHidden="1" w:unhideWhenUsed="1"/>
     <w:lsdException w:name="Balloon Text" w:semiHidden="1" w:unhideWhenUsed="1"/>
     <w:lsdException w:name="Table Grid" w:uiPriority="59"/>
-    <w:lsdException w:name="Table Theme" w:semiHidden="1" w:unhideWhenUsed="1"/>
     <w:lsdException w:name="Placeholder Text" w:semiHidden="1"/>
     <w:lsdException w:name="No Spacing" w:uiPriority="1" w:qFormat="1"/>
     <w:lsdException w:name="Light Shading" w:uiPriority="60"/>
@@ -5272,6 +5693,7 @@
     <w:lsdException w:name="Smart Hyperlink" w:semiHidden="1" w:unhideWhenUsed="1"/>
     <w:lsdException w:name="Hashtag" w:semiHidden="1" w:unhideWhenUsed="1"/>
     <w:lsdException w:name="Unresolved Mention" w:semiHidden="1" w:unhideWhenUsed="1"/>
+    <w:lsdException w:name="Smart Link" w:semiHidden="1" w:unhideWhenUsed="1"/>
   </w:latentStyles>
   <w:style w:type="paragraph" w:default="1" w:styleId="Normal">
     <w:name w:val="Normal"/>
@@ -5807,7 +6229,7 @@
 </file>
 
 <file path=customXml/itemProps1.xml><?xml version="1.0" encoding="utf-8"?>
-<ds:datastoreItem xmlns:ds="http://schemas.openxmlformats.org/officeDocument/2006/customXml" ds:itemID="{D60E5808-385C-4AA2-9CC9-34DEEE900FE8}">
+<ds:datastoreItem xmlns:ds="http://schemas.openxmlformats.org/officeDocument/2006/customXml" ds:itemID="{D2567098-044F-4290-9A08-DC4AC535E28A}">
   <ds:schemaRefs>
     <ds:schemaRef ds:uri="http://schemas.openxmlformats.org/officeDocument/2006/bibliography"/>
   </ds:schemaRefs>

</xml_diff>